<commit_message>
Finish menu system and its test
</commit_message>
<xml_diff>
--- a/AC12001_test_plan_lottery.docx
+++ b/AC12001_test_plan_lottery.docx
@@ -324,7 +324,7 @@
     </w:p>
     <w:p>
       <w:pPr>
-        <w:pStyle w:val="ListParagraph"/>
+        <w:pStyle w:val="Listaszerbekezds"/>
         <w:numPr>
           <w:ilvl w:val="0"/>
           <w:numId w:val="2"/>
@@ -374,7 +374,7 @@
     </w:p>
     <w:p>
       <w:pPr>
-        <w:pStyle w:val="ListParagraph"/>
+        <w:pStyle w:val="Listaszerbekezds"/>
         <w:numPr>
           <w:ilvl w:val="0"/>
           <w:numId w:val="2"/>
@@ -394,7 +394,7 @@
     </w:p>
     <w:p>
       <w:pPr>
-        <w:pStyle w:val="ListParagraph"/>
+        <w:pStyle w:val="Listaszerbekezds"/>
         <w:numPr>
           <w:ilvl w:val="0"/>
           <w:numId w:val="2"/>
@@ -414,7 +414,7 @@
     </w:p>
     <w:p>
       <w:pPr>
-        <w:pStyle w:val="ListParagraph"/>
+        <w:pStyle w:val="Listaszerbekezds"/>
         <w:numPr>
           <w:ilvl w:val="1"/>
           <w:numId w:val="2"/>
@@ -434,7 +434,7 @@
     </w:p>
     <w:p>
       <w:pPr>
-        <w:pStyle w:val="ListParagraph"/>
+        <w:pStyle w:val="Listaszerbekezds"/>
         <w:numPr>
           <w:ilvl w:val="1"/>
           <w:numId w:val="2"/>
@@ -454,7 +454,7 @@
     </w:p>
     <w:p>
       <w:pPr>
-        <w:pStyle w:val="ListParagraph"/>
+        <w:pStyle w:val="Listaszerbekezds"/>
         <w:numPr>
           <w:ilvl w:val="1"/>
           <w:numId w:val="2"/>
@@ -474,7 +474,7 @@
     </w:p>
     <w:p>
       <w:pPr>
-        <w:pStyle w:val="ListParagraph"/>
+        <w:pStyle w:val="Listaszerbekezds"/>
         <w:numPr>
           <w:ilvl w:val="0"/>
           <w:numId w:val="2"/>
@@ -494,7 +494,7 @@
     </w:p>
     <w:p>
       <w:pPr>
-        <w:pStyle w:val="ListParagraph"/>
+        <w:pStyle w:val="Listaszerbekezds"/>
         <w:numPr>
           <w:ilvl w:val="0"/>
           <w:numId w:val="2"/>
@@ -549,7 +549,7 @@
     </w:p>
     <w:p>
       <w:pPr>
-        <w:pStyle w:val="ListParagraph"/>
+        <w:pStyle w:val="Listaszerbekezds"/>
         <w:numPr>
           <w:ilvl w:val="0"/>
           <w:numId w:val="3"/>
@@ -577,7 +577,7 @@
     </w:p>
     <w:p>
       <w:pPr>
-        <w:pStyle w:val="ListParagraph"/>
+        <w:pStyle w:val="Listaszerbekezds"/>
         <w:numPr>
           <w:ilvl w:val="1"/>
           <w:numId w:val="3"/>
@@ -597,7 +597,7 @@
     </w:p>
     <w:p>
       <w:pPr>
-        <w:pStyle w:val="ListParagraph"/>
+        <w:pStyle w:val="Listaszerbekezds"/>
         <w:numPr>
           <w:ilvl w:val="1"/>
           <w:numId w:val="3"/>
@@ -617,7 +617,7 @@
     </w:p>
     <w:p>
       <w:pPr>
-        <w:pStyle w:val="ListParagraph"/>
+        <w:pStyle w:val="Listaszerbekezds"/>
         <w:numPr>
           <w:ilvl w:val="1"/>
           <w:numId w:val="3"/>
@@ -637,7 +637,7 @@
     </w:p>
     <w:p>
       <w:pPr>
-        <w:pStyle w:val="ListParagraph"/>
+        <w:pStyle w:val="Listaszerbekezds"/>
         <w:numPr>
           <w:ilvl w:val="1"/>
           <w:numId w:val="3"/>
@@ -657,7 +657,7 @@
     </w:p>
     <w:p>
       <w:pPr>
-        <w:pStyle w:val="ListParagraph"/>
+        <w:pStyle w:val="Listaszerbekezds"/>
         <w:numPr>
           <w:ilvl w:val="1"/>
           <w:numId w:val="3"/>
@@ -677,7 +677,7 @@
     </w:p>
     <w:p>
       <w:pPr>
-        <w:pStyle w:val="ListParagraph"/>
+        <w:pStyle w:val="Listaszerbekezds"/>
         <w:numPr>
           <w:ilvl w:val="2"/>
           <w:numId w:val="3"/>
@@ -705,7 +705,7 @@
     </w:p>
     <w:p>
       <w:pPr>
-        <w:pStyle w:val="ListParagraph"/>
+        <w:pStyle w:val="Listaszerbekezds"/>
         <w:numPr>
           <w:ilvl w:val="2"/>
           <w:numId w:val="3"/>
@@ -747,7 +747,7 @@
     </w:p>
     <w:p>
       <w:pPr>
-        <w:pStyle w:val="ListParagraph"/>
+        <w:pStyle w:val="Listaszerbekezds"/>
         <w:numPr>
           <w:ilvl w:val="2"/>
           <w:numId w:val="3"/>
@@ -775,7 +775,7 @@
     </w:p>
     <w:p>
       <w:pPr>
-        <w:pStyle w:val="ListParagraph"/>
+        <w:pStyle w:val="Listaszerbekezds"/>
         <w:numPr>
           <w:ilvl w:val="2"/>
           <w:numId w:val="3"/>
@@ -803,7 +803,7 @@
     </w:p>
     <w:p>
       <w:pPr>
-        <w:pStyle w:val="ListParagraph"/>
+        <w:pStyle w:val="Listaszerbekezds"/>
         <w:numPr>
           <w:ilvl w:val="0"/>
           <w:numId w:val="3"/>
@@ -831,7 +831,7 @@
     </w:p>
     <w:p>
       <w:pPr>
-        <w:pStyle w:val="ListParagraph"/>
+        <w:pStyle w:val="Listaszerbekezds"/>
         <w:numPr>
           <w:ilvl w:val="1"/>
           <w:numId w:val="3"/>
@@ -851,7 +851,7 @@
     </w:p>
     <w:p>
       <w:pPr>
-        <w:pStyle w:val="ListParagraph"/>
+        <w:pStyle w:val="Listaszerbekezds"/>
         <w:numPr>
           <w:ilvl w:val="1"/>
           <w:numId w:val="3"/>
@@ -871,7 +871,7 @@
     </w:p>
     <w:p>
       <w:pPr>
-        <w:pStyle w:val="ListParagraph"/>
+        <w:pStyle w:val="Listaszerbekezds"/>
         <w:numPr>
           <w:ilvl w:val="2"/>
           <w:numId w:val="3"/>
@@ -915,7 +915,7 @@
     </w:p>
     <w:p>
       <w:pPr>
-        <w:pStyle w:val="ListParagraph"/>
+        <w:pStyle w:val="Listaszerbekezds"/>
         <w:numPr>
           <w:ilvl w:val="2"/>
           <w:numId w:val="3"/>
@@ -961,7 +961,7 @@
     </w:p>
     <w:p>
       <w:pPr>
-        <w:pStyle w:val="ListParagraph"/>
+        <w:pStyle w:val="Listaszerbekezds"/>
         <w:numPr>
           <w:ilvl w:val="1"/>
           <w:numId w:val="3"/>
@@ -982,7 +982,7 @@
     </w:p>
     <w:p>
       <w:pPr>
-        <w:pStyle w:val="ListParagraph"/>
+        <w:pStyle w:val="Listaszerbekezds"/>
         <w:numPr>
           <w:ilvl w:val="2"/>
           <w:numId w:val="3"/>
@@ -1018,7 +1018,7 @@
     </w:p>
     <w:p>
       <w:pPr>
-        <w:pStyle w:val="ListParagraph"/>
+        <w:pStyle w:val="Listaszerbekezds"/>
         <w:numPr>
           <w:ilvl w:val="2"/>
           <w:numId w:val="3"/>
@@ -1060,7 +1060,7 @@
     </w:p>
     <w:p>
       <w:pPr>
-        <w:pStyle w:val="ListParagraph"/>
+        <w:pStyle w:val="Listaszerbekezds"/>
         <w:numPr>
           <w:ilvl w:val="2"/>
           <w:numId w:val="3"/>
@@ -1088,7 +1088,7 @@
     </w:p>
     <w:p>
       <w:pPr>
-        <w:pStyle w:val="ListParagraph"/>
+        <w:pStyle w:val="Listaszerbekezds"/>
         <w:numPr>
           <w:ilvl w:val="2"/>
           <w:numId w:val="3"/>
@@ -1116,7 +1116,7 @@
     </w:p>
     <w:p>
       <w:pPr>
-        <w:pStyle w:val="ListParagraph"/>
+        <w:pStyle w:val="Listaszerbekezds"/>
         <w:numPr>
           <w:ilvl w:val="0"/>
           <w:numId w:val="3"/>
@@ -1136,7 +1136,7 @@
     </w:p>
     <w:p>
       <w:pPr>
-        <w:pStyle w:val="ListParagraph"/>
+        <w:pStyle w:val="Listaszerbekezds"/>
         <w:numPr>
           <w:ilvl w:val="1"/>
           <w:numId w:val="3"/>
@@ -1156,7 +1156,7 @@
     </w:p>
     <w:p>
       <w:pPr>
-        <w:pStyle w:val="ListParagraph"/>
+        <w:pStyle w:val="Listaszerbekezds"/>
         <w:numPr>
           <w:ilvl w:val="1"/>
           <w:numId w:val="3"/>
@@ -1176,7 +1176,7 @@
     </w:p>
     <w:p>
       <w:pPr>
-        <w:pStyle w:val="ListParagraph"/>
+        <w:pStyle w:val="Listaszerbekezds"/>
         <w:numPr>
           <w:ilvl w:val="1"/>
           <w:numId w:val="3"/>
@@ -1196,7 +1196,7 @@
     </w:p>
     <w:p>
       <w:pPr>
-        <w:pStyle w:val="ListParagraph"/>
+        <w:pStyle w:val="Listaszerbekezds"/>
         <w:numPr>
           <w:ilvl w:val="2"/>
           <w:numId w:val="3"/>
@@ -1232,7 +1232,7 @@
     </w:p>
     <w:p>
       <w:pPr>
-        <w:pStyle w:val="ListParagraph"/>
+        <w:pStyle w:val="Listaszerbekezds"/>
         <w:numPr>
           <w:ilvl w:val="2"/>
           <w:numId w:val="3"/>
@@ -1268,7 +1268,7 @@
     </w:p>
     <w:p>
       <w:pPr>
-        <w:pStyle w:val="ListParagraph"/>
+        <w:pStyle w:val="Listaszerbekezds"/>
         <w:numPr>
           <w:ilvl w:val="2"/>
           <w:numId w:val="3"/>
@@ -1296,7 +1296,7 @@
     </w:p>
     <w:p>
       <w:pPr>
-        <w:pStyle w:val="ListParagraph"/>
+        <w:pStyle w:val="Listaszerbekezds"/>
         <w:numPr>
           <w:ilvl w:val="2"/>
           <w:numId w:val="3"/>
@@ -1324,7 +1324,7 @@
     </w:p>
     <w:p>
       <w:pPr>
-        <w:pStyle w:val="ListParagraph"/>
+        <w:pStyle w:val="Listaszerbekezds"/>
         <w:numPr>
           <w:ilvl w:val="2"/>
           <w:numId w:val="3"/>
@@ -1366,7 +1366,7 @@
     </w:p>
     <w:p>
       <w:pPr>
-        <w:pStyle w:val="ListParagraph"/>
+        <w:pStyle w:val="Listaszerbekezds"/>
         <w:numPr>
           <w:ilvl w:val="0"/>
           <w:numId w:val="3"/>
@@ -1386,7 +1386,7 @@
     </w:p>
     <w:p>
       <w:pPr>
-        <w:pStyle w:val="ListParagraph"/>
+        <w:pStyle w:val="Listaszerbekezds"/>
         <w:numPr>
           <w:ilvl w:val="1"/>
           <w:numId w:val="3"/>
@@ -1406,7 +1406,7 @@
     </w:p>
     <w:p>
       <w:pPr>
-        <w:pStyle w:val="ListParagraph"/>
+        <w:pStyle w:val="Listaszerbekezds"/>
         <w:numPr>
           <w:ilvl w:val="1"/>
           <w:numId w:val="3"/>
@@ -1426,7 +1426,7 @@
     </w:p>
     <w:p>
       <w:pPr>
-        <w:pStyle w:val="ListParagraph"/>
+        <w:pStyle w:val="Listaszerbekezds"/>
         <w:numPr>
           <w:ilvl w:val="1"/>
           <w:numId w:val="3"/>
@@ -1446,7 +1446,7 @@
     </w:p>
     <w:p>
       <w:pPr>
-        <w:pStyle w:val="ListParagraph"/>
+        <w:pStyle w:val="Listaszerbekezds"/>
         <w:numPr>
           <w:ilvl w:val="2"/>
           <w:numId w:val="3"/>
@@ -1466,7 +1466,7 @@
     </w:p>
     <w:p>
       <w:pPr>
-        <w:pStyle w:val="ListParagraph"/>
+        <w:pStyle w:val="Listaszerbekezds"/>
         <w:numPr>
           <w:ilvl w:val="2"/>
           <w:numId w:val="3"/>
@@ -1486,7 +1486,7 @@
     </w:p>
     <w:p>
       <w:pPr>
-        <w:pStyle w:val="ListParagraph"/>
+        <w:pStyle w:val="Listaszerbekezds"/>
         <w:numPr>
           <w:ilvl w:val="2"/>
           <w:numId w:val="3"/>
@@ -1522,7 +1522,7 @@
     </w:p>
     <w:p>
       <w:pPr>
-        <w:pStyle w:val="ListParagraph"/>
+        <w:pStyle w:val="Listaszerbekezds"/>
         <w:numPr>
           <w:ilvl w:val="0"/>
           <w:numId w:val="3"/>
@@ -1556,7 +1556,7 @@
     </w:p>
     <w:p>
       <w:pPr>
-        <w:pStyle w:val="ListParagraph"/>
+        <w:pStyle w:val="Listaszerbekezds"/>
         <w:numPr>
           <w:ilvl w:val="0"/>
           <w:numId w:val="3"/>
@@ -1640,7 +1640,7 @@
     </w:p>
     <w:p>
       <w:pPr>
-        <w:pStyle w:val="ListParagraph"/>
+        <w:pStyle w:val="Listaszerbekezds"/>
         <w:numPr>
           <w:ilvl w:val="0"/>
           <w:numId w:val="5"/>
@@ -1660,7 +1660,7 @@
     </w:p>
     <w:p>
       <w:pPr>
-        <w:pStyle w:val="ListParagraph"/>
+        <w:pStyle w:val="Listaszerbekezds"/>
         <w:numPr>
           <w:ilvl w:val="0"/>
           <w:numId w:val="5"/>
@@ -1680,7 +1680,7 @@
     </w:p>
     <w:p>
       <w:pPr>
-        <w:pStyle w:val="ListParagraph"/>
+        <w:pStyle w:val="Listaszerbekezds"/>
         <w:numPr>
           <w:ilvl w:val="0"/>
           <w:numId w:val="5"/>
@@ -1700,7 +1700,7 @@
     </w:p>
     <w:p>
       <w:pPr>
-        <w:pStyle w:val="ListParagraph"/>
+        <w:pStyle w:val="Listaszerbekezds"/>
         <w:numPr>
           <w:ilvl w:val="0"/>
           <w:numId w:val="5"/>
@@ -1720,7 +1720,7 @@
     </w:p>
     <w:p>
       <w:pPr>
-        <w:pStyle w:val="ListParagraph"/>
+        <w:pStyle w:val="Listaszerbekezds"/>
         <w:numPr>
           <w:ilvl w:val="0"/>
           <w:numId w:val="5"/>
@@ -1740,7 +1740,7 @@
     </w:p>
     <w:p>
       <w:pPr>
-        <w:pStyle w:val="ListParagraph"/>
+        <w:pStyle w:val="Listaszerbekezds"/>
         <w:numPr>
           <w:ilvl w:val="0"/>
           <w:numId w:val="5"/>
@@ -1776,7 +1776,7 @@
     </w:p>
     <w:p>
       <w:pPr>
-        <w:pStyle w:val="ListParagraph"/>
+        <w:pStyle w:val="Listaszerbekezds"/>
         <w:numPr>
           <w:ilvl w:val="0"/>
           <w:numId w:val="6"/>
@@ -1796,7 +1796,7 @@
     </w:p>
     <w:p>
       <w:pPr>
-        <w:pStyle w:val="ListParagraph"/>
+        <w:pStyle w:val="Listaszerbekezds"/>
         <w:numPr>
           <w:ilvl w:val="0"/>
           <w:numId w:val="6"/>
@@ -1816,7 +1816,7 @@
     </w:p>
     <w:p>
       <w:pPr>
-        <w:pStyle w:val="ListParagraph"/>
+        <w:pStyle w:val="Listaszerbekezds"/>
         <w:numPr>
           <w:ilvl w:val="0"/>
           <w:numId w:val="6"/>
@@ -1836,7 +1836,7 @@
     </w:p>
     <w:p>
       <w:pPr>
-        <w:pStyle w:val="ListParagraph"/>
+        <w:pStyle w:val="Listaszerbekezds"/>
         <w:numPr>
           <w:ilvl w:val="0"/>
           <w:numId w:val="6"/>
@@ -1856,7 +1856,7 @@
     </w:p>
     <w:p>
       <w:pPr>
-        <w:pStyle w:val="ListParagraph"/>
+        <w:pStyle w:val="Listaszerbekezds"/>
         <w:numPr>
           <w:ilvl w:val="0"/>
           <w:numId w:val="6"/>
@@ -1876,7 +1876,7 @@
     </w:p>
     <w:p>
       <w:pPr>
-        <w:pStyle w:val="ListParagraph"/>
+        <w:pStyle w:val="Listaszerbekezds"/>
         <w:numPr>
           <w:ilvl w:val="0"/>
           <w:numId w:val="6"/>
@@ -1896,7 +1896,7 @@
     </w:p>
     <w:p>
       <w:pPr>
-        <w:pStyle w:val="ListParagraph"/>
+        <w:pStyle w:val="Listaszerbekezds"/>
         <w:numPr>
           <w:ilvl w:val="0"/>
           <w:numId w:val="6"/>
@@ -1941,7 +1941,7 @@
     </w:p>
     <w:tbl>
       <w:tblPr>
-        <w:tblStyle w:val="TableGrid"/>
+        <w:tblStyle w:val="Rcsostblzat"/>
         <w:tblW w:w="0" w:type="auto"/>
         <w:tblLook w:val="04A0" w:firstRow="1" w:lastRow="0" w:firstColumn="1" w:lastColumn="0" w:noHBand="0" w:noVBand="1"/>
       </w:tblPr>
@@ -2473,6 +2473,12 @@
                 <w:sz w:val="24"/>
               </w:rPr>
             </w:pPr>
+            <w:r>
+              <w:rPr>
+                <w:sz w:val="24"/>
+              </w:rPr>
+              <w:t>Exception’s thrown</w:t>
+            </w:r>
           </w:p>
         </w:tc>
         <w:tc>
@@ -2491,8 +2497,6 @@
               </w:rPr>
               <w:t>Y</w:t>
             </w:r>
-            <w:bookmarkStart w:id="0" w:name="_GoBack"/>
-            <w:bookmarkEnd w:id="0"/>
           </w:p>
         </w:tc>
       </w:tr>
@@ -2507,6 +2511,76 @@
                 <w:sz w:val="24"/>
               </w:rPr>
             </w:pPr>
+            <w:bookmarkStart w:id="0" w:name="_GoBack" w:colFirst="2" w:colLast="2"/>
+            <w:r>
+              <w:rPr>
+                <w:sz w:val="24"/>
+              </w:rPr>
+              <w:t>Create a new ticket with a 0 number</w:t>
+            </w:r>
+          </w:p>
+        </w:tc>
+        <w:tc>
+          <w:tcPr>
+            <w:tcW w:w="1703" w:type="dxa"/>
+          </w:tcPr>
+          <w:p>
+            <w:pPr>
+              <w:rPr>
+                <w:sz w:val="24"/>
+              </w:rPr>
+            </w:pPr>
+            <w:r>
+              <w:rPr>
+                <w:sz w:val="24"/>
+              </w:rPr>
+              <w:t>0, 2, 3, 4, 5, 6</w:t>
+            </w:r>
+          </w:p>
+        </w:tc>
+        <w:tc>
+          <w:tcPr>
+            <w:tcW w:w="2930" w:type="dxa"/>
+          </w:tcPr>
+          <w:p>
+            <w:pPr>
+              <w:rPr>
+                <w:sz w:val="24"/>
+              </w:rPr>
+            </w:pPr>
+            <w:r>
+              <w:rPr>
+                <w:sz w:val="24"/>
+              </w:rPr>
+              <w:t>Exception’s thrown</w:t>
+            </w:r>
+          </w:p>
+        </w:tc>
+        <w:tc>
+          <w:tcPr>
+            <w:tcW w:w="1129" w:type="dxa"/>
+          </w:tcPr>
+          <w:p>
+            <w:pPr>
+              <w:rPr>
+                <w:sz w:val="24"/>
+              </w:rPr>
+            </w:pPr>
+          </w:p>
+        </w:tc>
+      </w:tr>
+      <w:bookmarkEnd w:id="0"/>
+      <w:tr>
+        <w:tc>
+          <w:tcPr>
+            <w:tcW w:w="3254" w:type="dxa"/>
+          </w:tcPr>
+          <w:p>
+            <w:pPr>
+              <w:rPr>
+                <w:sz w:val="24"/>
+              </w:rPr>
+            </w:pPr>
             <w:r>
               <w:rPr>
                 <w:sz w:val="24"/>
@@ -2547,19 +2621,7 @@
               <w:rPr>
                 <w:sz w:val="24"/>
               </w:rPr>
-              <w:t xml:space="preserve">The System creates a random </w:t>
-            </w:r>
-            <w:r>
-              <w:rPr>
-                <w:sz w:val="24"/>
-              </w:rPr>
-              <w:t>Ticket with a set</w:t>
-            </w:r>
-            <w:r>
-              <w:rPr>
-                <w:sz w:val="24"/>
-              </w:rPr>
-              <w:t xml:space="preserve"> of 6 numbers between 0 and </w:t>
+              <w:t xml:space="preserve">The System creates a random Ticket with a set of 6 numbers between 1 and </w:t>
             </w:r>
             <w:proofErr w:type="spellStart"/>
             <w:r>
@@ -2643,19 +2705,7 @@
               <w:rPr>
                 <w:sz w:val="24"/>
               </w:rPr>
-              <w:t xml:space="preserve">The system should display in the end how much </w:t>
-            </w:r>
-            <w:r>
-              <w:rPr>
-                <w:sz w:val="24"/>
-              </w:rPr>
-              <w:t xml:space="preserve">the user has </w:t>
-            </w:r>
-            <w:r>
-              <w:rPr>
-                <w:sz w:val="24"/>
-              </w:rPr>
-              <w:t>spent and won.</w:t>
+              <w:t>The system should display in the end how much the user has spent and won.</w:t>
             </w:r>
           </w:p>
         </w:tc>
@@ -4953,17 +5003,17 @@
     <w:lsdException w:name="List Table 6 Colorful Accent 6" w:uiPriority="51"/>
     <w:lsdException w:name="List Table 7 Colorful Accent 6" w:uiPriority="52"/>
   </w:latentStyles>
-  <w:style w:type="paragraph" w:default="1" w:styleId="Normal">
+  <w:style w:type="paragraph" w:default="1" w:styleId="Norml">
     <w:name w:val="Normal"/>
     <w:qFormat/>
   </w:style>
-  <w:style w:type="character" w:default="1" w:styleId="DefaultParagraphFont">
+  <w:style w:type="character" w:default="1" w:styleId="Bekezdsalapbettpusa">
     <w:name w:val="Default Paragraph Font"/>
     <w:uiPriority w:val="1"/>
     <w:semiHidden/>
     <w:unhideWhenUsed/>
   </w:style>
-  <w:style w:type="table" w:default="1" w:styleId="TableNormal">
+  <w:style w:type="table" w:default="1" w:styleId="Normltblzat">
     <w:name w:val="Normal Table"/>
     <w:uiPriority w:val="99"/>
     <w:semiHidden/>
@@ -4978,15 +5028,15 @@
       </w:tblCellMar>
     </w:tblPr>
   </w:style>
-  <w:style w:type="numbering" w:default="1" w:styleId="NoList">
+  <w:style w:type="numbering" w:default="1" w:styleId="Nemlista">
     <w:name w:val="No List"/>
     <w:uiPriority w:val="99"/>
     <w:semiHidden/>
     <w:unhideWhenUsed/>
   </w:style>
-  <w:style w:type="table" w:styleId="TableGrid">
+  <w:style w:type="table" w:styleId="Rcsostblzat">
     <w:name w:val="Table Grid"/>
-    <w:basedOn w:val="TableNormal"/>
+    <w:basedOn w:val="Normltblzat"/>
     <w:uiPriority w:val="39"/>
     <w:rsid w:val="00936AAC"/>
     <w:pPr>
@@ -5003,9 +5053,9 @@
       </w:tblBorders>
     </w:tblPr>
   </w:style>
-  <w:style w:type="paragraph" w:styleId="ListParagraph">
+  <w:style w:type="paragraph" w:styleId="Listaszerbekezds">
     <w:name w:val="List Paragraph"/>
-    <w:basedOn w:val="Normal"/>
+    <w:basedOn w:val="Norml"/>
     <w:uiPriority w:val="34"/>
     <w:qFormat/>
     <w:rsid w:val="00346D6C"/>

</xml_diff>